<commit_message>
pushing learning docs to github
</commit_message>
<xml_diff>
--- a/ansilbe/commands -modules ansible.docx
+++ b/ansilbe/commands -modules ansible.docx
@@ -308,233 +308,262 @@
       <w:r>
         <w:t xml:space="preserve"> package</w:t>
       </w:r>
+    </w:p>
+    <w:p>
+      <w:proofErr w:type="spellStart"/>
+      <w:proofErr w:type="gramStart"/>
+      <w:r>
+        <w:t>ansible</w:t>
+      </w:r>
+      <w:proofErr w:type="spellEnd"/>
+      <w:proofErr w:type="gramEnd"/>
+      <w:r>
+        <w:t xml:space="preserve"> –</w:t>
+      </w:r>
+      <w:proofErr w:type="spellStart"/>
+      <w:r>
+        <w:t>i</w:t>
+      </w:r>
+      <w:proofErr w:type="spellEnd"/>
+      <w:r>
+        <w:t xml:space="preserve"> inventory cart - -</w:t>
+      </w:r>
+      <w:r>
+        <w:t>list-hosts   (</w:t>
+      </w:r>
+      <w:r>
+        <w:t>it will list hosts related to cart in inventory)</w:t>
+      </w:r>
+    </w:p>
+    <w:p>
+      <w:proofErr w:type="spellStart"/>
+      <w:proofErr w:type="gramStart"/>
+      <w:r>
+        <w:t>ansible</w:t>
+      </w:r>
+      <w:proofErr w:type="spellEnd"/>
+      <w:proofErr w:type="gramEnd"/>
+      <w:r>
+        <w:t xml:space="preserve"> –</w:t>
+      </w:r>
+      <w:proofErr w:type="spellStart"/>
+      <w:r>
+        <w:t>i</w:t>
+      </w:r>
+      <w:proofErr w:type="spellEnd"/>
+      <w:r>
+        <w:t xml:space="preserve"> inventory web - - list-hosts    (It will list hosts related to web in inventory)</w:t>
+      </w:r>
+    </w:p>
+    <w:p>
+      <w:proofErr w:type="spellStart"/>
+      <w:proofErr w:type="gramStart"/>
+      <w:r>
+        <w:t>ansible</w:t>
+      </w:r>
+      <w:proofErr w:type="spellEnd"/>
+      <w:proofErr w:type="gramEnd"/>
+      <w:r>
+        <w:t xml:space="preserve"> –I inventory </w:t>
+      </w:r>
+      <w:proofErr w:type="spellStart"/>
+      <w:r>
+        <w:t>roboshop</w:t>
+      </w:r>
+      <w:proofErr w:type="spellEnd"/>
+      <w:r>
+        <w:t xml:space="preserve"> - - list-hosts (it will list </w:t>
+      </w:r>
+      <w:proofErr w:type="spellStart"/>
+      <w:r>
+        <w:t>list</w:t>
+      </w:r>
+      <w:proofErr w:type="spellEnd"/>
+      <w:r>
+        <w:t xml:space="preserve"> of hosts mentioned under </w:t>
+      </w:r>
+      <w:proofErr w:type="spellStart"/>
+      <w:r>
+        <w:t>roboshoup</w:t>
+      </w:r>
+      <w:proofErr w:type="spellEnd"/>
+      <w:r>
+        <w:t xml:space="preserve"> ex: web cart)</w:t>
+      </w:r>
+    </w:p>
+    <w:p>
+      <w:proofErr w:type="spellStart"/>
+      <w:proofErr w:type="gramStart"/>
+      <w:r>
+        <w:t>ansible</w:t>
+      </w:r>
+      <w:proofErr w:type="spellEnd"/>
+      <w:proofErr w:type="gramEnd"/>
+      <w:r>
+        <w:t xml:space="preserve"> –</w:t>
+      </w:r>
+      <w:proofErr w:type="spellStart"/>
+      <w:r>
+        <w:t>i</w:t>
+      </w:r>
+      <w:proofErr w:type="spellEnd"/>
+      <w:r>
+        <w:t xml:space="preserve"> inventory ungrouped - -list-hosts (it will list host which are not grouped)</w:t>
+      </w:r>
+    </w:p>
+    <w:p>
+      <w:proofErr w:type="spellStart"/>
+      <w:proofErr w:type="gramStart"/>
+      <w:r>
+        <w:t>ansible</w:t>
+      </w:r>
+      <w:proofErr w:type="spellEnd"/>
+      <w:proofErr w:type="gramEnd"/>
+      <w:r>
+        <w:t xml:space="preserve"> –</w:t>
+      </w:r>
+      <w:proofErr w:type="spellStart"/>
+      <w:r>
+        <w:t>i</w:t>
+      </w:r>
+      <w:proofErr w:type="spellEnd"/>
+      <w:r>
+        <w:t xml:space="preserve"> inventory all - - list-hosts </w:t>
+      </w:r>
+    </w:p>
+    <w:p/>
+    <w:p>
+      <w:pPr>
+        <w:rPr>
+          <w:color w:val="002060"/>
+          <w:u w:val="single"/>
+        </w:rPr>
+      </w:pPr>
+      <w:proofErr w:type="gramStart"/>
+      <w:r>
+        <w:rPr>
+          <w:color w:val="002060"/>
+          <w:u w:val="single"/>
+        </w:rPr>
+        <w:t>running</w:t>
+      </w:r>
+      <w:proofErr w:type="gramEnd"/>
+      <w:r>
+        <w:rPr>
+          <w:color w:val="002060"/>
+          <w:u w:val="single"/>
+        </w:rPr>
+        <w:t xml:space="preserve"> </w:t>
+      </w:r>
+      <w:proofErr w:type="spellStart"/>
+      <w:r>
+        <w:rPr>
+          <w:color w:val="002060"/>
+          <w:u w:val="single"/>
+        </w:rPr>
+        <w:t>ansible</w:t>
+      </w:r>
+      <w:proofErr w:type="spellEnd"/>
+      <w:r>
+        <w:rPr>
+          <w:color w:val="002060"/>
+          <w:u w:val="single"/>
+        </w:rPr>
+        <w:t xml:space="preserve"> </w:t>
+      </w:r>
+      <w:r>
+        <w:rPr>
+          <w:color w:val="002060"/>
+          <w:u w:val="single"/>
+        </w:rPr>
+        <w:t>play books in server by mentioning hosts in inventory:</w:t>
+      </w:r>
+    </w:p>
+    <w:p>
+      <w:proofErr w:type="spellStart"/>
+      <w:proofErr w:type="gramStart"/>
+      <w:r>
+        <w:t>ansible</w:t>
+      </w:r>
+      <w:proofErr w:type="spellEnd"/>
+      <w:r>
+        <w:t>-playbook</w:t>
+      </w:r>
+      <w:proofErr w:type="gramEnd"/>
+      <w:r>
+        <w:t xml:space="preserve"> –</w:t>
+      </w:r>
+      <w:proofErr w:type="spellStart"/>
+      <w:r>
+        <w:t>i</w:t>
+      </w:r>
+      <w:proofErr w:type="spellEnd"/>
+      <w:r>
+        <w:t xml:space="preserve"> inventory –e </w:t>
+      </w:r>
+      <w:proofErr w:type="spellStart"/>
+      <w:r>
+        <w:t>ansible_user</w:t>
+      </w:r>
+      <w:proofErr w:type="spellEnd"/>
+      <w:r>
+        <w:t xml:space="preserve">=centos –e </w:t>
+      </w:r>
+      <w:proofErr w:type="spellStart"/>
+      <w:r>
+        <w:t>ansible_password</w:t>
+      </w:r>
+      <w:proofErr w:type="spellEnd"/>
+      <w:r>
+        <w:t>=DevOps321 01-Playbook.yaml</w:t>
+      </w:r>
+    </w:p>
+    <w:p>
+      <w:proofErr w:type="spellStart"/>
+      <w:proofErr w:type="gramStart"/>
+      <w:r>
+        <w:t>ansible</w:t>
+      </w:r>
+      <w:proofErr w:type="spellEnd"/>
+      <w:r>
+        <w:t>-playbook</w:t>
+      </w:r>
+      <w:proofErr w:type="gramEnd"/>
+      <w:r>
+        <w:t xml:space="preserve"> –I inventory –e </w:t>
+      </w:r>
+      <w:proofErr w:type="spellStart"/>
+      <w:r>
+        <w:t>ansible_user</w:t>
+      </w:r>
+      <w:proofErr w:type="spellEnd"/>
+      <w:r>
+        <w:t xml:space="preserve">=centos –e </w:t>
+      </w:r>
+      <w:proofErr w:type="spellStart"/>
+      <w:r>
+        <w:t>ansible_password</w:t>
+      </w:r>
+      <w:proofErr w:type="spellEnd"/>
+      <w:r>
+        <w:t>=DevOps321</w:t>
+      </w:r>
+    </w:p>
+    <w:p>
+      <w:r>
+        <w:t>02</w:t>
+      </w:r>
+      <w:proofErr w:type="gramStart"/>
+      <w:r>
+        <w:t>.nginx.yaml</w:t>
+      </w:r>
+      <w:proofErr w:type="gramEnd"/>
+    </w:p>
+    <w:p>
       <w:bookmarkStart w:id="0" w:name="_GoBack"/>
       <w:bookmarkEnd w:id="0"/>
     </w:p>
-    <w:p>
-      <w:proofErr w:type="spellStart"/>
-      <w:proofErr w:type="gramStart"/>
-      <w:r>
-        <w:t>ansible</w:t>
-      </w:r>
-      <w:proofErr w:type="spellEnd"/>
-      <w:proofErr w:type="gramEnd"/>
-      <w:r>
-        <w:t xml:space="preserve"> –</w:t>
-      </w:r>
-      <w:proofErr w:type="spellStart"/>
-      <w:r>
-        <w:t>i</w:t>
-      </w:r>
-      <w:proofErr w:type="spellEnd"/>
-      <w:r>
-        <w:t xml:space="preserve"> inventory cart - -</w:t>
-      </w:r>
-      <w:r>
-        <w:t>list-hosts   (</w:t>
-      </w:r>
-      <w:r>
-        <w:t>it will list hosts related to cart in inventory)</w:t>
-      </w:r>
-    </w:p>
-    <w:p>
-      <w:proofErr w:type="spellStart"/>
-      <w:proofErr w:type="gramStart"/>
-      <w:r>
-        <w:t>ansible</w:t>
-      </w:r>
-      <w:proofErr w:type="spellEnd"/>
-      <w:proofErr w:type="gramEnd"/>
-      <w:r>
-        <w:t xml:space="preserve"> –</w:t>
-      </w:r>
-      <w:proofErr w:type="spellStart"/>
-      <w:r>
-        <w:t>i</w:t>
-      </w:r>
-      <w:proofErr w:type="spellEnd"/>
-      <w:r>
-        <w:t xml:space="preserve"> inventory web - - list-hosts    (It will list hosts related to web in inventory)</w:t>
-      </w:r>
-    </w:p>
-    <w:p>
-      <w:proofErr w:type="spellStart"/>
-      <w:proofErr w:type="gramStart"/>
-      <w:r>
-        <w:t>ansible</w:t>
-      </w:r>
-      <w:proofErr w:type="spellEnd"/>
-      <w:proofErr w:type="gramEnd"/>
-      <w:r>
-        <w:t xml:space="preserve"> –I inventory </w:t>
-      </w:r>
-      <w:proofErr w:type="spellStart"/>
-      <w:r>
-        <w:t>roboshop</w:t>
-      </w:r>
-      <w:proofErr w:type="spellEnd"/>
-      <w:r>
-        <w:t xml:space="preserve"> - - list-hosts (it will list </w:t>
-      </w:r>
-      <w:proofErr w:type="spellStart"/>
-      <w:r>
-        <w:t>list</w:t>
-      </w:r>
-      <w:proofErr w:type="spellEnd"/>
-      <w:r>
-        <w:t xml:space="preserve"> of hosts mentioned under </w:t>
-      </w:r>
-      <w:proofErr w:type="spellStart"/>
-      <w:r>
-        <w:t>roboshoup</w:t>
-      </w:r>
-      <w:proofErr w:type="spellEnd"/>
-      <w:r>
-        <w:t xml:space="preserve"> ex: web cart)</w:t>
-      </w:r>
-    </w:p>
-    <w:p>
-      <w:proofErr w:type="spellStart"/>
-      <w:proofErr w:type="gramStart"/>
-      <w:r>
-        <w:t>ansible</w:t>
-      </w:r>
-      <w:proofErr w:type="spellEnd"/>
-      <w:proofErr w:type="gramEnd"/>
-      <w:r>
-        <w:t xml:space="preserve"> –</w:t>
-      </w:r>
-      <w:proofErr w:type="spellStart"/>
-      <w:r>
-        <w:t>i</w:t>
-      </w:r>
-      <w:proofErr w:type="spellEnd"/>
-      <w:r>
-        <w:t xml:space="preserve"> inventory ungrouped - -list-hosts (it will list host which are not grouped)</w:t>
-      </w:r>
-    </w:p>
-    <w:p>
-      <w:proofErr w:type="spellStart"/>
-      <w:proofErr w:type="gramStart"/>
-      <w:r>
-        <w:t>ansible</w:t>
-      </w:r>
-      <w:proofErr w:type="spellEnd"/>
-      <w:proofErr w:type="gramEnd"/>
-      <w:r>
-        <w:t xml:space="preserve"> –</w:t>
-      </w:r>
-      <w:proofErr w:type="spellStart"/>
-      <w:r>
-        <w:t>i</w:t>
-      </w:r>
-      <w:proofErr w:type="spellEnd"/>
-      <w:r>
-        <w:t xml:space="preserve"> inventory all - - list-hosts </w:t>
-      </w:r>
-    </w:p>
     <w:p/>
-    <w:p>
-      <w:proofErr w:type="gramStart"/>
-      <w:r>
-        <w:t>running</w:t>
-      </w:r>
-      <w:proofErr w:type="gramEnd"/>
-      <w:r>
-        <w:t xml:space="preserve"> </w:t>
-      </w:r>
-      <w:proofErr w:type="spellStart"/>
-      <w:r>
-        <w:t>ansible</w:t>
-      </w:r>
-      <w:proofErr w:type="spellEnd"/>
-      <w:r>
-        <w:t xml:space="preserve"> </w:t>
-      </w:r>
-      <w:r>
-        <w:t>play books in server by mentioning hosts in inventory:</w:t>
-      </w:r>
-    </w:p>
-    <w:p>
-      <w:proofErr w:type="spellStart"/>
-      <w:proofErr w:type="gramStart"/>
-      <w:r>
-        <w:t>ansible</w:t>
-      </w:r>
-      <w:proofErr w:type="spellEnd"/>
-      <w:r>
-        <w:t>-playbook</w:t>
-      </w:r>
-      <w:proofErr w:type="gramEnd"/>
-      <w:r>
-        <w:t xml:space="preserve"> –</w:t>
-      </w:r>
-      <w:proofErr w:type="spellStart"/>
-      <w:r>
-        <w:t>i</w:t>
-      </w:r>
-      <w:proofErr w:type="spellEnd"/>
-      <w:r>
-        <w:t xml:space="preserve"> inventory –e </w:t>
-      </w:r>
-      <w:proofErr w:type="spellStart"/>
-      <w:r>
-        <w:t>ansible_user</w:t>
-      </w:r>
-      <w:proofErr w:type="spellEnd"/>
-      <w:r>
-        <w:t xml:space="preserve">=centos –e </w:t>
-      </w:r>
-      <w:proofErr w:type="spellStart"/>
-      <w:r>
-        <w:t>ansible_password</w:t>
-      </w:r>
-      <w:proofErr w:type="spellEnd"/>
-      <w:r>
-        <w:t>=DevOps321 01-Playbook.yaml</w:t>
-      </w:r>
-    </w:p>
-    <w:p>
-      <w:proofErr w:type="spellStart"/>
-      <w:proofErr w:type="gramStart"/>
-      <w:r>
-        <w:t>ansible</w:t>
-      </w:r>
-      <w:proofErr w:type="spellEnd"/>
-      <w:r>
-        <w:t>-playbook</w:t>
-      </w:r>
-      <w:proofErr w:type="gramEnd"/>
-      <w:r>
-        <w:t xml:space="preserve"> –I inventory –e </w:t>
-      </w:r>
-      <w:proofErr w:type="spellStart"/>
-      <w:r>
-        <w:t>ansible_user</w:t>
-      </w:r>
-      <w:proofErr w:type="spellEnd"/>
-      <w:r>
-        <w:t xml:space="preserve">=centos –e </w:t>
-      </w:r>
-      <w:proofErr w:type="spellStart"/>
-      <w:r>
-        <w:t>ansible_password</w:t>
-      </w:r>
-      <w:proofErr w:type="spellEnd"/>
-      <w:r>
-        <w:t>=DevOps321</w:t>
-      </w:r>
-    </w:p>
-    <w:p>
-      <w:r>
-        <w:t>02</w:t>
-      </w:r>
-      <w:proofErr w:type="gramStart"/>
-      <w:r>
-        <w:t>.nginx.yaml</w:t>
-      </w:r>
-      <w:proofErr w:type="gramEnd"/>
-    </w:p>
     <w:p/>
     <w:p/>
     <w:sectPr>

</xml_diff>